<commit_message>
create adjust buttun and change the word doc
</commit_message>
<xml_diff>
--- a/template/Clalit mushlam template.docx
+++ b/template/Clalit mushlam template.docx
@@ -1,6 +1,6 @@
 
 <file path=word/document.xml><?xml version="1.0" encoding="utf-8"?>
-<w:document xmlns:wpc="http://schemas.microsoft.com/office/word/2010/wordprocessingCanvas" xmlns:cx="http://schemas.microsoft.com/office/drawing/2014/chartex" xmlns:cx1="http://schemas.microsoft.com/office/drawing/2015/9/8/chartex" xmlns:cx2="http://schemas.microsoft.com/office/drawing/2015/10/21/chartex" xmlns:cx3="http://schemas.microsoft.com/office/drawing/2016/5/9/chartex" xmlns:cx4="http://schemas.microsoft.com/office/drawing/2016/5/10/chartex" xmlns:cx5="http://schemas.microsoft.com/office/drawing/2016/5/11/chartex" xmlns:cx6="http://schemas.microsoft.com/office/drawing/2016/5/12/chartex" xmlns:cx7="http://schemas.microsoft.com/office/drawing/2016/5/13/chartex" xmlns:cx8="http://schemas.microsoft.com/office/drawing/2016/5/14/chartex" xmlns:mc="http://schemas.openxmlformats.org/markup-compatibility/2006" xmlns:aink="http://schemas.microsoft.com/office/drawing/2016/ink" xmlns:am3d="http://schemas.microsoft.com/office/drawing/2017/model3d" xmlns:o="urn:schemas-microsoft-com:office:office" xmlns:oel="http://schemas.microsoft.com/office/2019/extlst" xmlns:r="http://schemas.openxmlformats.org/officeDocument/2006/relationships" xmlns:m="http://schemas.openxmlformats.org/officeDocument/2006/math" xmlns:v="urn:schemas-microsoft-com:vml" xmlns:wp14="http://schemas.microsoft.com/office/word/2010/wordprocessingDrawing" xmlns:wp="http://schemas.openxmlformats.org/drawingml/2006/wordprocessingDrawing" xmlns:w10="urn:schemas-microsoft-com:office:word" xmlns:w="http://schemas.openxmlformats.org/wordprocessingml/2006/main" xmlns:w14="http://schemas.microsoft.com/office/word/2010/wordml" xmlns:w15="http://schemas.microsoft.com/office/word/2012/wordml" xmlns:w16cex="http://schemas.microsoft.com/office/word/2018/wordml/cex" xmlns:w16cid="http://schemas.microsoft.com/office/word/2016/wordml/cid" xmlns:w16="http://schemas.microsoft.com/office/word/2018/wordml" xmlns:w16du="http://schemas.microsoft.com/office/word/2023/wordml/word16du" xmlns:w16sdtdh="http://schemas.microsoft.com/office/word/2020/wordml/sdtdatahash" xmlns:w16se="http://schemas.microsoft.com/office/word/2015/wordml/symex" xmlns:wpg="http://schemas.microsoft.com/office/word/2010/wordprocessingGroup" xmlns:wpi="http://schemas.microsoft.com/office/word/2010/wordprocessingInk" xmlns:wne="http://schemas.microsoft.com/office/word/2006/wordml" xmlns:wps="http://schemas.microsoft.com/office/word/2010/wordprocessingShape" mc:Ignorable="w14 w15 w16se w16cid w16 w16cex w16sdtdh w16du wp14">
+<w:document xmlns:wpc="http://schemas.microsoft.com/office/word/2010/wordprocessingCanvas" xmlns:cx="http://schemas.microsoft.com/office/drawing/2014/chartex" xmlns:cx1="http://schemas.microsoft.com/office/drawing/2015/9/8/chartex" xmlns:cx2="http://schemas.microsoft.com/office/drawing/2015/10/21/chartex" xmlns:cx3="http://schemas.microsoft.com/office/drawing/2016/5/9/chartex" xmlns:cx4="http://schemas.microsoft.com/office/drawing/2016/5/10/chartex" xmlns:cx5="http://schemas.microsoft.com/office/drawing/2016/5/11/chartex" xmlns:cx6="http://schemas.microsoft.com/office/drawing/2016/5/12/chartex" xmlns:cx7="http://schemas.microsoft.com/office/drawing/2016/5/13/chartex" xmlns:cx8="http://schemas.microsoft.com/office/drawing/2016/5/14/chartex" xmlns:mc="http://schemas.openxmlformats.org/markup-compatibility/2006" xmlns:aink="http://schemas.microsoft.com/office/drawing/2016/ink" xmlns:am3d="http://schemas.microsoft.com/office/drawing/2017/model3d" xmlns:o="urn:schemas-microsoft-com:office:office" xmlns:oel="http://schemas.microsoft.com/office/2019/extlst" xmlns:r="http://schemas.openxmlformats.org/officeDocument/2006/relationships" xmlns:m="http://schemas.openxmlformats.org/officeDocument/2006/math" xmlns:v="urn:schemas-microsoft-com:vml" xmlns:wp14="http://schemas.microsoft.com/office/word/2010/wordprocessingDrawing" xmlns:wp="http://schemas.openxmlformats.org/drawingml/2006/wordprocessingDrawing" xmlns:w10="urn:schemas-microsoft-com:office:word" xmlns:w="http://schemas.openxmlformats.org/wordprocessingml/2006/main" xmlns:w14="http://schemas.microsoft.com/office/word/2010/wordml" xmlns:w15="http://schemas.microsoft.com/office/word/2012/wordml" xmlns:w16cex="http://schemas.microsoft.com/office/word/2018/wordml/cex" xmlns:w16cid="http://schemas.microsoft.com/office/word/2016/wordml/cid" xmlns:w16="http://schemas.microsoft.com/office/word/2018/wordml" xmlns:w16du="http://schemas.microsoft.com/office/word/2023/wordml/word16du" xmlns:w16sdtdh="http://schemas.microsoft.com/office/word/2020/wordml/sdtdatahash" xmlns:w16sdtfl="http://schemas.microsoft.com/office/word/2024/wordml/sdtformatlock" xmlns:w16se="http://schemas.microsoft.com/office/word/2015/wordml/symex" xmlns:wpg="http://schemas.microsoft.com/office/word/2010/wordprocessingGroup" xmlns:wpi="http://schemas.microsoft.com/office/word/2010/wordprocessingInk" xmlns:wne="http://schemas.microsoft.com/office/word/2006/wordml" xmlns:wps="http://schemas.microsoft.com/office/word/2010/wordprocessingShape" mc:Ignorable="w14 w15 w16se w16cid w16 w16cex w16sdtdh w16sdtfl w16du wp14">
   <w:body>
     <w:p>
       <w:r>
@@ -10,7 +10,7 @@
         <mc:AlternateContent>
           <mc:Choice Requires="wps">
             <w:drawing>
-              <wp:anchor distT="0" distB="0" distL="114300" distR="114300" simplePos="0" relativeHeight="251701248" behindDoc="0" locked="0" layoutInCell="1" allowOverlap="1" wp14:anchorId="14DDE63A" wp14:editId="0099597B">
+              <wp:anchor distT="0" distB="0" distL="114300" distR="114300" simplePos="0" relativeHeight="251701248" behindDoc="0" locked="0" layoutInCell="1" allowOverlap="1" wp14:anchorId="14DDE63A" wp14:editId="076B73D1">
                 <wp:simplePos x="0" y="0"/>
                 <wp:positionH relativeFrom="column">
                   <wp:posOffset>2208530</wp:posOffset>
@@ -138,7 +138,7 @@
         <mc:AlternateContent>
           <mc:Choice Requires="wps">
             <w:drawing>
-              <wp:anchor distT="0" distB="0" distL="114300" distR="114300" simplePos="0" relativeHeight="251692032" behindDoc="0" locked="0" layoutInCell="1" allowOverlap="1" wp14:anchorId="49E50856" wp14:editId="03A4F294">
+              <wp:anchor distT="0" distB="0" distL="114300" distR="114300" simplePos="0" relativeHeight="251692032" behindDoc="0" locked="0" layoutInCell="1" allowOverlap="1" wp14:anchorId="49E50856" wp14:editId="24B8A5EF">
                 <wp:simplePos x="0" y="0"/>
                 <wp:positionH relativeFrom="column">
                   <wp:posOffset>-1218971</wp:posOffset>
@@ -198,7 +198,7 @@
           </mc:Choice>
           <mc:Fallback>
             <w:pict>
-              <v:line w14:anchorId="2FD2310B" id="Straight Connector 26" o:spid="_x0000_s1026" style="position:absolute;left:0;text-align:left;z-index:251692032;visibility:visible;mso-wrap-style:square;mso-width-percent:0;mso-height-percent:0;mso-wrap-distance-left:9pt;mso-wrap-distance-top:0;mso-wrap-distance-right:9pt;mso-wrap-distance-bottom:0;mso-position-horizontal:absolute;mso-position-horizontal-relative:text;mso-position-vertical:absolute;mso-position-vertical-relative:page;mso-width-percent:0;mso-height-percent:0;mso-width-relative:margin;mso-height-relative:margin" from="-96pt,80.95pt" to="539.75pt,80.95pt" o:gfxdata="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" strokecolor="#4e93d3" strokeweight="2pt">
+              <v:line w14:anchorId="7EDB48E0" id="Straight Connector 26" o:spid="_x0000_s1026" style="position:absolute;left:0;text-align:left;z-index:251692032;visibility:visible;mso-wrap-style:square;mso-width-percent:0;mso-height-percent:0;mso-wrap-distance-left:9pt;mso-wrap-distance-top:0;mso-wrap-distance-right:9pt;mso-wrap-distance-bottom:0;mso-position-horizontal:absolute;mso-position-horizontal-relative:text;mso-position-vertical:absolute;mso-position-vertical-relative:page;mso-width-percent:0;mso-height-percent:0;mso-width-relative:margin;mso-height-relative:margin" from="-96pt,80.95pt" to="539.75pt,80.95pt" o:gfxdata="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" strokecolor="#4e93d3" strokeweight="2pt">
                 <v:stroke joinstyle="miter"/>
                 <w10:wrap anchory="page"/>
               </v:line>
@@ -213,7 +213,7 @@
         <mc:AlternateContent>
           <mc:Choice Requires="wps">
             <w:drawing>
-              <wp:anchor distT="0" distB="0" distL="114300" distR="114300" simplePos="0" relativeHeight="251688960" behindDoc="0" locked="0" layoutInCell="1" allowOverlap="1" wp14:anchorId="53B31AF7" wp14:editId="58597793">
+              <wp:anchor distT="0" distB="0" distL="114300" distR="114300" simplePos="0" relativeHeight="251688960" behindDoc="0" locked="0" layoutInCell="1" allowOverlap="1" wp14:anchorId="53B31AF7" wp14:editId="75D78BB3">
                 <wp:simplePos x="0" y="0"/>
                 <wp:positionH relativeFrom="column">
                   <wp:posOffset>3445002</wp:posOffset>
@@ -443,7 +443,7 @@
         <mc:AlternateContent>
           <mc:Choice Requires="wps">
             <w:drawing>
-              <wp:anchor distT="0" distB="0" distL="114300" distR="114300" simplePos="0" relativeHeight="251666432" behindDoc="0" locked="0" layoutInCell="1" allowOverlap="1" wp14:anchorId="088AB04F" wp14:editId="596D8EB9">
+              <wp:anchor distT="0" distB="0" distL="114300" distR="114300" simplePos="0" relativeHeight="251666432" behindDoc="0" locked="0" layoutInCell="1" allowOverlap="1" wp14:anchorId="088AB04F" wp14:editId="3F754AB3">
                 <wp:simplePos x="0" y="0"/>
                 <wp:positionH relativeFrom="column">
                   <wp:posOffset>-212142</wp:posOffset>
@@ -534,15 +534,7 @@
                                 <w:color w:val="404040" w:themeColor="text1" w:themeTint="BF"/>
                                 <w:lang w:bidi="he-IL"/>
                               </w:rPr>
-                              <w:t xml:space="preserve"> e</w:t>
-                            </w:r>
-                            <w:r>
-                              <w:rPr>
-                                <w:rFonts w:asciiTheme="minorBidi" w:hAnsiTheme="minorBidi"/>
-                                <w:color w:val="404040" w:themeColor="text1" w:themeTint="BF"/>
-                                <w:lang w:bidi="he-IL"/>
-                              </w:rPr>
-                              <w:t>vidence-Based Medicine Expert</w:t>
+                              <w:t xml:space="preserve"> </w:t>
                             </w:r>
                           </w:p>
                         </w:txbxContent>
@@ -629,15 +621,7 @@
                           <w:color w:val="404040" w:themeColor="text1" w:themeTint="BF"/>
                           <w:lang w:bidi="he-IL"/>
                         </w:rPr>
-                        <w:t xml:space="preserve"> e</w:t>
-                      </w:r>
-                      <w:r>
-                        <w:rPr>
-                          <w:rFonts w:asciiTheme="minorBidi" w:hAnsiTheme="minorBidi"/>
-                          <w:color w:val="404040" w:themeColor="text1" w:themeTint="BF"/>
-                          <w:lang w:bidi="he-IL"/>
-                        </w:rPr>
-                        <w:t>vidence-Based Medicine Expert</w:t>
+                        <w:t xml:space="preserve"> </w:t>
                       </w:r>
                     </w:p>
                   </w:txbxContent>
@@ -653,7 +637,7 @@
           <w:noProof/>
         </w:rPr>
         <w:drawing>
-          <wp:anchor distT="0" distB="0" distL="114300" distR="114300" simplePos="0" relativeHeight="251703296" behindDoc="0" locked="0" layoutInCell="1" allowOverlap="1" wp14:anchorId="624C8B94" wp14:editId="66E77A29">
+          <wp:anchor distT="0" distB="0" distL="114300" distR="114300" simplePos="0" relativeHeight="251703296" behindDoc="0" locked="0" layoutInCell="1" allowOverlap="1" wp14:anchorId="624C8B94" wp14:editId="385BF932">
             <wp:simplePos x="0" y="0"/>
             <wp:positionH relativeFrom="column">
               <wp:posOffset>2904109</wp:posOffset>
@@ -715,7 +699,7 @@
         <mc:AlternateContent>
           <mc:Choice Requires="wps">
             <w:drawing>
-              <wp:anchor distT="0" distB="0" distL="114300" distR="114300" simplePos="0" relativeHeight="251667456" behindDoc="0" locked="0" layoutInCell="1" allowOverlap="1" wp14:anchorId="209C193A" wp14:editId="66DD2A4E">
+              <wp:anchor distT="0" distB="0" distL="114300" distR="114300" simplePos="0" relativeHeight="251665407" behindDoc="0" locked="0" layoutInCell="1" allowOverlap="1" wp14:anchorId="209C193A" wp14:editId="1921DC54">
                 <wp:simplePos x="0" y="0"/>
                 <wp:positionH relativeFrom="column">
                   <wp:posOffset>-1286510</wp:posOffset>
@@ -775,7 +759,7 @@
           </mc:Choice>
           <mc:Fallback>
             <w:pict>
-              <v:line w14:anchorId="531B2340" id="Straight Connector 26" o:spid="_x0000_s1026" style="position:absolute;left:0;text-align:left;z-index:251667456;visibility:visible;mso-wrap-style:square;mso-width-percent:0;mso-height-percent:0;mso-wrap-distance-left:9pt;mso-wrap-distance-top:0;mso-wrap-distance-right:9pt;mso-wrap-distance-bottom:0;mso-position-horizontal:absolute;mso-position-horizontal-relative:text;mso-position-vertical:absolute;mso-position-vertical-relative:page;mso-width-percent:0;mso-height-percent:0;mso-width-relative:margin;mso-height-relative:margin" from="-101.3pt,18.65pt" to="552.1pt,18.65pt" o:gfxdata="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" strokecolor="#4e93d3" strokeweight="2pt">
+              <v:line w14:anchorId="5A5DFC5A" id="Straight Connector 26" o:spid="_x0000_s1026" style="position:absolute;left:0;text-align:left;z-index:251665407;visibility:visible;mso-wrap-style:square;mso-width-percent:0;mso-height-percent:0;mso-wrap-distance-left:9pt;mso-wrap-distance-top:0;mso-wrap-distance-right:9pt;mso-wrap-distance-bottom:0;mso-position-horizontal:absolute;mso-position-horizontal-relative:text;mso-position-vertical:absolute;mso-position-vertical-relative:page;mso-width-percent:0;mso-height-percent:0;mso-width-relative:margin;mso-height-relative:margin" from="-101.3pt,18.65pt" to="552.1pt,18.65pt" o:gfxdata="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" strokecolor="#4e93d3" strokeweight="2pt">
                 <v:stroke joinstyle="miter"/>
                 <w10:wrap anchory="page"/>
               </v:line>
@@ -1091,7 +1075,7 @@
                 <w:rtl/>
                 <w:lang w:bidi="he-IL"/>
               </w:rPr>
-              <w:t>‏24/12/24</w:t>
+              <w:t>‏01/04/25</w:t>
             </w:r>
             <w:r>
               <w:rPr>
@@ -1263,7 +1247,7 @@
         <mc:AlternateContent>
           <mc:Choice Requires="wps">
             <w:drawing>
-              <wp:anchor distT="0" distB="0" distL="114300" distR="114300" simplePos="0" relativeHeight="251693056" behindDoc="0" locked="0" layoutInCell="1" allowOverlap="1" wp14:anchorId="102DF629" wp14:editId="2599ED78">
+              <wp:anchor distT="0" distB="0" distL="114300" distR="114300" simplePos="0" relativeHeight="251693056" behindDoc="0" locked="0" layoutInCell="1" allowOverlap="1" wp14:anchorId="102DF629" wp14:editId="4D024ED7">
                 <wp:simplePos x="0" y="0"/>
                 <wp:positionH relativeFrom="column">
                   <wp:posOffset>-246888</wp:posOffset>
@@ -1331,7 +1315,7 @@
           </mc:Choice>
           <mc:Fallback>
             <w:pict>
-              <v:rect w14:anchorId="4ABB5F16" id="מלבן 1" o:spid="_x0000_s1026" style="position:absolute;left:0;text-align:left;margin-left:-19.45pt;margin-top:109.95pt;width:485.75pt;height:53.15pt;z-index:251693056;visibility:visible;mso-wrap-style:square;mso-width-percent:0;mso-height-percent:0;mso-wrap-distance-left:9pt;mso-wrap-distance-top:0;mso-wrap-distance-right:9pt;mso-wrap-distance-bottom:0;mso-position-horizontal:absolute;mso-position-horizontal-relative:text;mso-position-vertical:absolute;mso-position-vertical-relative:page;mso-width-percent:0;mso-height-percent:0;mso-width-relative:margin;mso-height-relative:margin;v-text-anchor:middle" o:gfxdata="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" filled="f" strokecolor="#5b9bd5 [3208]" strokeweight="2.25pt">
+              <v:rect w14:anchorId="726EA013" id="מלבן 1" o:spid="_x0000_s1026" style="position:absolute;left:0;text-align:left;margin-left:-19.45pt;margin-top:109.95pt;width:485.75pt;height:53.15pt;z-index:251693056;visibility:visible;mso-wrap-style:square;mso-width-percent:0;mso-height-percent:0;mso-wrap-distance-left:9pt;mso-wrap-distance-top:0;mso-wrap-distance-right:9pt;mso-wrap-distance-bottom:0;mso-position-horizontal:absolute;mso-position-horizontal-relative:text;mso-position-vertical:absolute;mso-position-vertical-relative:page;mso-width-percent:0;mso-height-percent:0;mso-width-relative:margin;mso-height-relative:margin;v-text-anchor:middle" o:gfxdata="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" filled="f" strokecolor="#5b9bd5 [3208]" strokeweight="2.25pt">
                 <w10:wrap anchory="page"/>
               </v:rect>
             </w:pict>
@@ -1341,213 +1325,9 @@
     </w:p>
     <w:p>
       <w:pPr>
-        <w:bidi/>
-        <w:rPr>
-          <w:rtl/>
-          <w:lang w:bidi="he-IL"/>
-        </w:rPr>
-      </w:pPr>
-      <w:r>
-        <w:rPr>
-          <w:noProof/>
-          <w:rtl/>
-        </w:rPr>
-        <mc:AlternateContent>
-          <mc:Choice Requires="wps">
-            <w:drawing>
-              <wp:anchor distT="45720" distB="45720" distL="114300" distR="114300" simplePos="0" relativeHeight="251705344" behindDoc="0" locked="0" layoutInCell="1" allowOverlap="1" wp14:anchorId="4F35F919" wp14:editId="3A62446A">
-                <wp:simplePos x="0" y="0"/>
-                <wp:positionH relativeFrom="column">
-                  <wp:posOffset>-212142</wp:posOffset>
-                </wp:positionH>
-                <wp:positionV relativeFrom="page">
-                  <wp:posOffset>2150668</wp:posOffset>
-                </wp:positionV>
-                <wp:extent cx="6088346" cy="6298387"/>
-                <wp:effectExtent l="0" t="0" r="8255" b="7620"/>
-                <wp:wrapNone/>
-                <wp:docPr id="217" name="תיבת טקסט 2"/>
-                <wp:cNvGraphicFramePr>
-                  <a:graphicFrameLocks xmlns:a="http://schemas.openxmlformats.org/drawingml/2006/main"/>
-                </wp:cNvGraphicFramePr>
-                <a:graphic xmlns:a="http://schemas.openxmlformats.org/drawingml/2006/main">
-                  <a:graphicData uri="http://schemas.microsoft.com/office/word/2010/wordprocessingShape">
-                    <wps:wsp>
-                      <wps:cNvSpPr txBox="1">
-                        <a:spLocks noChangeArrowheads="1"/>
-                      </wps:cNvSpPr>
-                      <wps:spPr bwMode="auto">
-                        <a:xfrm flipH="1">
-                          <a:off x="0" y="0"/>
-                          <a:ext cx="6088346" cy="6298387"/>
-                        </a:xfrm>
-                        <a:prstGeom prst="rect">
-                          <a:avLst/>
-                        </a:prstGeom>
-                        <a:solidFill>
-                          <a:srgbClr val="FFFFFF"/>
-                        </a:solidFill>
-                        <a:ln w="9525">
-                          <a:noFill/>
-                          <a:miter lim="800000"/>
-                          <a:headEnd/>
-                          <a:tailEnd/>
-                        </a:ln>
-                      </wps:spPr>
-                      <wps:txbx>
-                        <w:txbxContent>
-                          <w:p>
-                            <w:pPr>
-                              <w:bidi/>
-                              <w:rPr>
-                                <w:sz w:val="24"/>
-                                <w:szCs w:val="24"/>
-                                <w:lang w:bidi="he-IL"/>
-                              </w:rPr>
-                            </w:pPr>
-                            <w:r>
-                              <w:rPr>
-                                <w:lang w:bidi="he-IL"/>
-                              </w:rPr>
-                              <w:t>{{text}}</w:t>
-                            </w:r>
-                          </w:p>
-                        </w:txbxContent>
-                      </wps:txbx>
-                      <wps:bodyPr rot="0" vert="horz" wrap="square" lIns="91440" tIns="45720" rIns="91440" bIns="45720" anchor="t" anchorCtr="0">
-                        <a:noAutofit/>
-                      </wps:bodyPr>
-                    </wps:wsp>
-                  </a:graphicData>
-                </a:graphic>
-                <wp14:sizeRelH relativeFrom="margin">
-                  <wp14:pctWidth>0</wp14:pctWidth>
-                </wp14:sizeRelH>
-                <wp14:sizeRelV relativeFrom="margin">
-                  <wp14:pctHeight>0</wp14:pctHeight>
-                </wp14:sizeRelV>
-              </wp:anchor>
-            </w:drawing>
-          </mc:Choice>
-          <mc:Fallback>
-            <w:pict>
-              <v:shape w14:anchorId="4F35F919" id="תיבת טקסט 2" o:spid="_x0000_s1029" type="#_x0000_t202" style="position:absolute;left:0;text-align:left;margin-left:-16.7pt;margin-top:169.35pt;width:479.4pt;height:495.95pt;flip:x;z-index:251705344;visibility:visible;mso-wrap-style:square;mso-width-percent:0;mso-height-percent:0;mso-wrap-distance-left:9pt;mso-wrap-distance-top:3.6pt;mso-wrap-distance-right:9pt;mso-wrap-distance-bottom:3.6pt;mso-position-horizontal:absolute;mso-position-horizontal-relative:text;mso-position-vertical:absolute;mso-position-vertical-relative:page;mso-width-percent:0;mso-height-percent:0;mso-width-relative:margin;mso-height-relative:margin;v-text-anchor:top" o:gfxdata="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" stroked="f">
-                <v:textbox>
-                  <w:txbxContent>
-                    <w:p>
-                      <w:pPr>
-                        <w:bidi/>
-                        <w:rPr>
-                          <w:sz w:val="24"/>
-                          <w:szCs w:val="24"/>
-                          <w:lang w:bidi="he-IL"/>
-                        </w:rPr>
-                      </w:pPr>
-                      <w:r>
-                        <w:rPr>
-                          <w:lang w:bidi="he-IL"/>
-                        </w:rPr>
-                        <w:t>{{text}}</w:t>
-                      </w:r>
-                    </w:p>
-                  </w:txbxContent>
-                </v:textbox>
-                <w10:wrap anchory="page"/>
-              </v:shape>
-            </w:pict>
-          </mc:Fallback>
-        </mc:AlternateContent>
-      </w:r>
-      <w:r>
-        <w:rPr>
-          <w:noProof/>
-        </w:rPr>
-        <mc:AlternateContent>
-          <mc:Choice Requires="wps">
-            <w:drawing>
-              <wp:anchor distT="0" distB="0" distL="114300" distR="114300" simplePos="0" relativeHeight="251695104" behindDoc="0" locked="0" layoutInCell="1" allowOverlap="1" wp14:anchorId="07697EA9" wp14:editId="4299A73C">
-                <wp:simplePos x="0" y="0"/>
-                <wp:positionH relativeFrom="column">
-                  <wp:posOffset>-243891</wp:posOffset>
-                </wp:positionH>
-                <wp:positionV relativeFrom="page">
-                  <wp:posOffset>2106295</wp:posOffset>
-                </wp:positionV>
-                <wp:extent cx="6168390" cy="6409334"/>
-                <wp:effectExtent l="19050" t="19050" r="22860" b="10795"/>
-                <wp:wrapNone/>
-                <wp:docPr id="1325062653" name="מלבן 1"/>
-                <wp:cNvGraphicFramePr/>
-                <a:graphic xmlns:a="http://schemas.openxmlformats.org/drawingml/2006/main">
-                  <a:graphicData uri="http://schemas.microsoft.com/office/word/2010/wordprocessingShape">
-                    <wps:wsp>
-                      <wps:cNvSpPr/>
-                      <wps:spPr>
-                        <a:xfrm>
-                          <a:off x="0" y="0"/>
-                          <a:ext cx="6168390" cy="6409334"/>
-                        </a:xfrm>
-                        <a:prstGeom prst="rect">
-                          <a:avLst/>
-                        </a:prstGeom>
-                        <a:noFill/>
-                        <a:ln w="28575">
-                          <a:solidFill>
-                            <a:schemeClr val="accent5"/>
-                          </a:solidFill>
-                        </a:ln>
-                      </wps:spPr>
-                      <wps:style>
-                        <a:lnRef idx="2">
-                          <a:schemeClr val="accent1">
-                            <a:shade val="15000"/>
-                          </a:schemeClr>
-                        </a:lnRef>
-                        <a:fillRef idx="1">
-                          <a:schemeClr val="accent1"/>
-                        </a:fillRef>
-                        <a:effectRef idx="0">
-                          <a:schemeClr val="accent1"/>
-                        </a:effectRef>
-                        <a:fontRef idx="minor">
-                          <a:schemeClr val="lt1"/>
-                        </a:fontRef>
-                      </wps:style>
-                      <wps:bodyPr rot="0" spcFirstLastPara="0" vertOverflow="overflow" horzOverflow="overflow" vert="horz" wrap="square" lIns="91440" tIns="45720" rIns="91440" bIns="45720" numCol="1" spcCol="0" rtlCol="1" fromWordArt="0" anchor="ctr" anchorCtr="0" forceAA="0" compatLnSpc="1">
-                        <a:prstTxWarp prst="textNoShape">
-                          <a:avLst/>
-                        </a:prstTxWarp>
-                        <a:noAutofit/>
-                      </wps:bodyPr>
-                    </wps:wsp>
-                  </a:graphicData>
-                </a:graphic>
-                <wp14:sizeRelH relativeFrom="margin">
-                  <wp14:pctWidth>0</wp14:pctWidth>
-                </wp14:sizeRelH>
-                <wp14:sizeRelV relativeFrom="margin">
-                  <wp14:pctHeight>0</wp14:pctHeight>
-                </wp14:sizeRelV>
-              </wp:anchor>
-            </w:drawing>
-          </mc:Choice>
-          <mc:Fallback>
-            <w:pict>
-              <v:rect w14:anchorId="37FBBE30" id="מלבן 1" o:spid="_x0000_s1026" style="position:absolute;left:0;text-align:left;margin-left:-19.2pt;margin-top:165.85pt;width:485.7pt;height:504.65pt;z-index:251695104;visibility:visible;mso-wrap-style:square;mso-width-percent:0;mso-height-percent:0;mso-wrap-distance-left:9pt;mso-wrap-distance-top:0;mso-wrap-distance-right:9pt;mso-wrap-distance-bottom:0;mso-position-horizontal:absolute;mso-position-horizontal-relative:text;mso-position-vertical:absolute;mso-position-vertical-relative:page;mso-width-percent:0;mso-height-percent:0;mso-width-relative:margin;mso-height-relative:margin;v-text-anchor:middle" o:gfxdata="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" filled="f" strokecolor="#5b9bd5 [3208]" strokeweight="2.25pt">
-                <w10:wrap anchory="page"/>
-              </v:rect>
-            </w:pict>
-          </mc:Fallback>
-        </mc:AlternateContent>
-      </w:r>
-    </w:p>
-    <w:p/>
-    <w:p/>
-    <w:p/>
-    <w:p/>
-    <w:p/>
-    <w:p>
-      <w:pPr>
+        <w:tabs>
+          <w:tab w:val="left" w:pos="3768"/>
+        </w:tabs>
         <w:bidi/>
         <w:rPr>
           <w:rtl/>
@@ -1561,16 +1341,46 @@
           <w:tab w:val="left" w:pos="3768"/>
         </w:tabs>
         <w:bidi/>
+        <w:rPr>
+          <w:sz w:val="24"/>
+          <w:szCs w:val="24"/>
+          <w:rtl/>
+          <w:lang w:bidi="he-IL"/>
+        </w:rPr>
       </w:pPr>
-      <w:r>
-        <w:tab/>
-      </w:r>
-      <w:r>
-        <w:tab/>
-      </w:r>
     </w:p>
     <w:p>
       <w:pPr>
+        <w:tabs>
+          <w:tab w:val="left" w:pos="3768"/>
+        </w:tabs>
+        <w:bidi/>
+        <w:rPr>
+          <w:sz w:val="24"/>
+          <w:szCs w:val="24"/>
+          <w:rtl/>
+          <w:lang w:bidi="he-IL"/>
+        </w:rPr>
+      </w:pPr>
+    </w:p>
+    <w:p>
+      <w:pPr>
+        <w:tabs>
+          <w:tab w:val="left" w:pos="3768"/>
+        </w:tabs>
+        <w:bidi/>
+        <w:rPr>
+          <w:rFonts w:hint="cs"/>
+          <w:rtl/>
+          <w:lang w:bidi="he-IL"/>
+        </w:rPr>
+      </w:pPr>
+    </w:p>
+    <w:p>
+      <w:pPr>
+        <w:tabs>
+          <w:tab w:val="left" w:pos="3768"/>
+        </w:tabs>
         <w:bidi/>
         <w:rPr>
           <w:rtl/>
@@ -1580,134 +1390,13 @@
     </w:p>
     <w:p>
       <w:pPr>
+        <w:tabs>
+          <w:tab w:val="left" w:pos="3768"/>
+        </w:tabs>
         <w:bidi/>
         <w:rPr>
+          <w:rFonts w:hint="cs"/>
           <w:rtl/>
-          <w:lang w:bidi="he-IL"/>
-        </w:rPr>
-      </w:pPr>
-    </w:p>
-    <w:p>
-      <w:pPr>
-        <w:bidi/>
-        <w:rPr>
-          <w:rtl/>
-          <w:lang w:bidi="he-IL"/>
-        </w:rPr>
-      </w:pPr>
-    </w:p>
-    <w:p>
-      <w:pPr>
-        <w:bidi/>
-        <w:rPr>
-          <w:rtl/>
-          <w:lang w:bidi="he-IL"/>
-        </w:rPr>
-      </w:pPr>
-    </w:p>
-    <w:p>
-      <w:pPr>
-        <w:bidi/>
-        <w:rPr>
-          <w:rtl/>
-          <w:lang w:bidi="he-IL"/>
-        </w:rPr>
-      </w:pPr>
-    </w:p>
-    <w:p>
-      <w:pPr>
-        <w:bidi/>
-        <w:rPr>
-          <w:rtl/>
-          <w:lang w:bidi="he-IL"/>
-        </w:rPr>
-      </w:pPr>
-    </w:p>
-    <w:p>
-      <w:pPr>
-        <w:bidi/>
-        <w:rPr>
-          <w:rtl/>
-          <w:lang w:bidi="he-IL"/>
-        </w:rPr>
-      </w:pPr>
-    </w:p>
-    <w:p>
-      <w:pPr>
-        <w:bidi/>
-        <w:rPr>
-          <w:rtl/>
-          <w:lang w:bidi="he-IL"/>
-        </w:rPr>
-      </w:pPr>
-    </w:p>
-    <w:p>
-      <w:pPr>
-        <w:bidi/>
-        <w:rPr>
-          <w:rtl/>
-          <w:lang w:bidi="he-IL"/>
-        </w:rPr>
-      </w:pPr>
-    </w:p>
-    <w:p>
-      <w:pPr>
-        <w:bidi/>
-        <w:rPr>
-          <w:rtl/>
-          <w:lang w:bidi="he-IL"/>
-        </w:rPr>
-      </w:pPr>
-    </w:p>
-    <w:p>
-      <w:pPr>
-        <w:bidi/>
-        <w:rPr>
-          <w:rtl/>
-          <w:lang w:bidi="he-IL"/>
-        </w:rPr>
-      </w:pPr>
-    </w:p>
-    <w:p>
-      <w:pPr>
-        <w:bidi/>
-        <w:rPr>
-          <w:rtl/>
-          <w:lang w:bidi="he-IL"/>
-        </w:rPr>
-      </w:pPr>
-    </w:p>
-    <w:p>
-      <w:pPr>
-        <w:bidi/>
-        <w:rPr>
-          <w:rtl/>
-          <w:lang w:bidi="he-IL"/>
-        </w:rPr>
-      </w:pPr>
-    </w:p>
-    <w:p>
-      <w:pPr>
-        <w:bidi/>
-        <w:rPr>
-          <w:rtl/>
-          <w:lang w:bidi="he-IL"/>
-        </w:rPr>
-      </w:pPr>
-    </w:p>
-    <w:p>
-      <w:pPr>
-        <w:bidi/>
-        <w:rPr>
-          <w:rtl/>
-          <w:lang w:bidi="he-IL"/>
-        </w:rPr>
-      </w:pPr>
-    </w:p>
-    <w:p>
-      <w:pPr>
-        <w:bidi/>
-        <w:rPr>
           <w:lang w:bidi="he-IL"/>
         </w:rPr>
       </w:pPr>
@@ -1722,17 +1411,17 @@
         <mc:AlternateContent>
           <mc:Choice Requires="wps">
             <w:drawing>
-              <wp:anchor distT="0" distB="0" distL="114300" distR="114300" simplePos="0" relativeHeight="251698176" behindDoc="0" locked="0" layoutInCell="1" allowOverlap="1" wp14:anchorId="3B6CA7CF" wp14:editId="1B146FEE">
+              <wp:anchor distT="0" distB="0" distL="114300" distR="114300" simplePos="0" relativeHeight="251704320" behindDoc="0" locked="0" layoutInCell="1" allowOverlap="1" wp14:anchorId="743A49DC" wp14:editId="42F9B08C">
                 <wp:simplePos x="0" y="0"/>
                 <wp:positionH relativeFrom="column">
-                  <wp:posOffset>3964305</wp:posOffset>
+                  <wp:posOffset>3836035</wp:posOffset>
                 </wp:positionH>
-                <wp:positionV relativeFrom="page">
-                  <wp:posOffset>8646160</wp:posOffset>
+                <wp:positionV relativeFrom="paragraph">
+                  <wp:posOffset>6120765</wp:posOffset>
                 </wp:positionV>
-                <wp:extent cx="2167255" cy="397510"/>
-                <wp:effectExtent l="0" t="0" r="4445" b="2540"/>
-                <wp:wrapNone/>
+                <wp:extent cx="2167200" cy="396000"/>
+                <wp:effectExtent l="0" t="0" r="5080" b="4445"/>
+                <wp:wrapTopAndBottom/>
                 <wp:docPr id="2072142321" name="תיבת טקסט 1"/>
                 <wp:cNvGraphicFramePr/>
                 <a:graphic xmlns:a="http://schemas.openxmlformats.org/drawingml/2006/main">
@@ -1742,7 +1431,7 @@
                       <wps:spPr>
                         <a:xfrm>
                           <a:off x="0" y="0"/>
-                          <a:ext cx="2167255" cy="397510"/>
+                          <a:ext cx="2167200" cy="396000"/>
                         </a:xfrm>
                         <a:prstGeom prst="rect">
                           <a:avLst/>
@@ -1819,7 +1508,7 @@
           </mc:Choice>
           <mc:Fallback>
             <w:pict>
-              <v:shape w14:anchorId="3B6CA7CF" id="תיבת טקסט 1" o:spid="_x0000_s1030" type="#_x0000_t202" style="position:absolute;left:0;text-align:left;margin-left:312.15pt;margin-top:680.8pt;width:170.65pt;height:31.3pt;z-index:251698176;visibility:visible;mso-wrap-style:square;mso-width-percent:0;mso-height-percent:0;mso-wrap-distance-left:9pt;mso-wrap-distance-top:0;mso-wrap-distance-right:9pt;mso-wrap-distance-bottom:0;mso-position-horizontal:absolute;mso-position-horizontal-relative:text;mso-position-vertical:absolute;mso-position-vertical-relative:page;mso-width-percent:0;mso-height-percent:0;mso-width-relative:margin;mso-height-relative:margin;v-text-anchor:top" o:gfxdata="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" fillcolor="white [3201]" stroked="f" strokeweight=".5pt">
+              <v:shape w14:anchorId="743A49DC" id="תיבת טקסט 1" o:spid="_x0000_s1029" type="#_x0000_t202" style="position:absolute;left:0;text-align:left;margin-left:302.05pt;margin-top:481.95pt;width:170.65pt;height:31.2pt;z-index:251704320;visibility:visible;mso-wrap-style:square;mso-width-percent:0;mso-height-percent:0;mso-wrap-distance-left:9pt;mso-wrap-distance-top:0;mso-wrap-distance-right:9pt;mso-wrap-distance-bottom:0;mso-position-horizontal:absolute;mso-position-horizontal-relative:text;mso-position-vertical:absolute;mso-position-vertical-relative:text;mso-width-percent:0;mso-height-percent:0;mso-width-relative:margin;mso-height-relative:margin;v-text-anchor:top" o:gfxdata="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" fillcolor="white [3201]" stroked="f" strokeweight=".5pt">
                 <v:textbox>
                   <w:txbxContent>
                     <w:p>
@@ -1865,18 +1554,11 @@
                     </w:p>
                   </w:txbxContent>
                 </v:textbox>
-                <w10:wrap anchory="page"/>
+                <w10:wrap type="topAndBottom"/>
               </v:shape>
             </w:pict>
           </mc:Fallback>
         </mc:AlternateContent>
-      </w:r>
-      <w:r>
-        <w:rPr>
-          <w:rtl/>
-          <w:lang w:bidi="he-IL"/>
-        </w:rPr>
-        <w:tab/>
       </w:r>
     </w:p>
     <w:sectPr>
@@ -1891,7 +1573,7 @@
 </file>
 
 <file path=word/endnotes.xml><?xml version="1.0" encoding="utf-8"?>
-<w:endnotes xmlns:wpc="http://schemas.microsoft.com/office/word/2010/wordprocessingCanvas" xmlns:cx="http://schemas.microsoft.com/office/drawing/2014/chartex" xmlns:cx1="http://schemas.microsoft.com/office/drawing/2015/9/8/chartex" xmlns:cx2="http://schemas.microsoft.com/office/drawing/2015/10/21/chartex" xmlns:cx3="http://schemas.microsoft.com/office/drawing/2016/5/9/chartex" xmlns:cx4="http://schemas.microsoft.com/office/drawing/2016/5/10/chartex" xmlns:cx5="http://schemas.microsoft.com/office/drawing/2016/5/11/chartex" xmlns:cx6="http://schemas.microsoft.com/office/drawing/2016/5/12/chartex" xmlns:cx7="http://schemas.microsoft.com/office/drawing/2016/5/13/chartex" xmlns:cx8="http://schemas.microsoft.com/office/drawing/2016/5/14/chartex" xmlns:mc="http://schemas.openxmlformats.org/markup-compatibility/2006" xmlns:aink="http://schemas.microsoft.com/office/drawing/2016/ink" xmlns:am3d="http://schemas.microsoft.com/office/drawing/2017/model3d" xmlns:o="urn:schemas-microsoft-com:office:office" xmlns:oel="http://schemas.microsoft.com/office/2019/extlst" xmlns:r="http://schemas.openxmlformats.org/officeDocument/2006/relationships" xmlns:m="http://schemas.openxmlformats.org/officeDocument/2006/math" xmlns:v="urn:schemas-microsoft-com:vml" xmlns:wp14="http://schemas.microsoft.com/office/word/2010/wordprocessingDrawing" xmlns:wp="http://schemas.openxmlformats.org/drawingml/2006/wordprocessingDrawing" xmlns:w10="urn:schemas-microsoft-com:office:word" xmlns:w="http://schemas.openxmlformats.org/wordprocessingml/2006/main" xmlns:w14="http://schemas.microsoft.com/office/word/2010/wordml" xmlns:w15="http://schemas.microsoft.com/office/word/2012/wordml" xmlns:w16cex="http://schemas.microsoft.com/office/word/2018/wordml/cex" xmlns:w16cid="http://schemas.microsoft.com/office/word/2016/wordml/cid" xmlns:w16="http://schemas.microsoft.com/office/word/2018/wordml" xmlns:w16du="http://schemas.microsoft.com/office/word/2023/wordml/word16du" xmlns:w16sdtdh="http://schemas.microsoft.com/office/word/2020/wordml/sdtdatahash" xmlns:w16se="http://schemas.microsoft.com/office/word/2015/wordml/symex" xmlns:wpg="http://schemas.microsoft.com/office/word/2010/wordprocessingGroup" xmlns:wpi="http://schemas.microsoft.com/office/word/2010/wordprocessingInk" xmlns:wne="http://schemas.microsoft.com/office/word/2006/wordml" xmlns:wps="http://schemas.microsoft.com/office/word/2010/wordprocessingShape" mc:Ignorable="w14 w15 w16se w16cid w16 w16cex w16sdtdh w16du wp14">
+<w:endnotes xmlns:wpc="http://schemas.microsoft.com/office/word/2010/wordprocessingCanvas" xmlns:cx="http://schemas.microsoft.com/office/drawing/2014/chartex" xmlns:cx1="http://schemas.microsoft.com/office/drawing/2015/9/8/chartex" xmlns:cx2="http://schemas.microsoft.com/office/drawing/2015/10/21/chartex" xmlns:cx3="http://schemas.microsoft.com/office/drawing/2016/5/9/chartex" xmlns:cx4="http://schemas.microsoft.com/office/drawing/2016/5/10/chartex" xmlns:cx5="http://schemas.microsoft.com/office/drawing/2016/5/11/chartex" xmlns:cx6="http://schemas.microsoft.com/office/drawing/2016/5/12/chartex" xmlns:cx7="http://schemas.microsoft.com/office/drawing/2016/5/13/chartex" xmlns:cx8="http://schemas.microsoft.com/office/drawing/2016/5/14/chartex" xmlns:mc="http://schemas.openxmlformats.org/markup-compatibility/2006" xmlns:aink="http://schemas.microsoft.com/office/drawing/2016/ink" xmlns:am3d="http://schemas.microsoft.com/office/drawing/2017/model3d" xmlns:o="urn:schemas-microsoft-com:office:office" xmlns:oel="http://schemas.microsoft.com/office/2019/extlst" xmlns:r="http://schemas.openxmlformats.org/officeDocument/2006/relationships" xmlns:m="http://schemas.openxmlformats.org/officeDocument/2006/math" xmlns:v="urn:schemas-microsoft-com:vml" xmlns:wp14="http://schemas.microsoft.com/office/word/2010/wordprocessingDrawing" xmlns:wp="http://schemas.openxmlformats.org/drawingml/2006/wordprocessingDrawing" xmlns:w10="urn:schemas-microsoft-com:office:word" xmlns:w="http://schemas.openxmlformats.org/wordprocessingml/2006/main" xmlns:w14="http://schemas.microsoft.com/office/word/2010/wordml" xmlns:w15="http://schemas.microsoft.com/office/word/2012/wordml" xmlns:w16cex="http://schemas.microsoft.com/office/word/2018/wordml/cex" xmlns:w16cid="http://schemas.microsoft.com/office/word/2016/wordml/cid" xmlns:w16="http://schemas.microsoft.com/office/word/2018/wordml" xmlns:w16du="http://schemas.microsoft.com/office/word/2023/wordml/word16du" xmlns:w16sdtdh="http://schemas.microsoft.com/office/word/2020/wordml/sdtdatahash" xmlns:w16sdtfl="http://schemas.microsoft.com/office/word/2024/wordml/sdtformatlock" xmlns:w16se="http://schemas.microsoft.com/office/word/2015/wordml/symex" xmlns:wpg="http://schemas.microsoft.com/office/word/2010/wordprocessingGroup" xmlns:wpi="http://schemas.microsoft.com/office/word/2010/wordprocessingInk" xmlns:wne="http://schemas.microsoft.com/office/word/2006/wordml" xmlns:wps="http://schemas.microsoft.com/office/word/2010/wordprocessingShape" mc:Ignorable="w14 w15 w16se w16cid w16 w16cex w16sdtdh w16sdtfl w16du wp14">
   <w:endnote w:type="separator" w:id="-1">
     <w:p>
       <w:pPr>
@@ -1916,7 +1598,7 @@
 </file>
 
 <file path=word/footer1.xml><?xml version="1.0" encoding="utf-8"?>
-<w:ftr xmlns:wpc="http://schemas.microsoft.com/office/word/2010/wordprocessingCanvas" xmlns:cx="http://schemas.microsoft.com/office/drawing/2014/chartex" xmlns:cx1="http://schemas.microsoft.com/office/drawing/2015/9/8/chartex" xmlns:cx2="http://schemas.microsoft.com/office/drawing/2015/10/21/chartex" xmlns:cx3="http://schemas.microsoft.com/office/drawing/2016/5/9/chartex" xmlns:cx4="http://schemas.microsoft.com/office/drawing/2016/5/10/chartex" xmlns:cx5="http://schemas.microsoft.com/office/drawing/2016/5/11/chartex" xmlns:cx6="http://schemas.microsoft.com/office/drawing/2016/5/12/chartex" xmlns:cx7="http://schemas.microsoft.com/office/drawing/2016/5/13/chartex" xmlns:cx8="http://schemas.microsoft.com/office/drawing/2016/5/14/chartex" xmlns:mc="http://schemas.openxmlformats.org/markup-compatibility/2006" xmlns:aink="http://schemas.microsoft.com/office/drawing/2016/ink" xmlns:am3d="http://schemas.microsoft.com/office/drawing/2017/model3d" xmlns:o="urn:schemas-microsoft-com:office:office" xmlns:oel="http://schemas.microsoft.com/office/2019/extlst" xmlns:r="http://schemas.openxmlformats.org/officeDocument/2006/relationships" xmlns:m="http://schemas.openxmlformats.org/officeDocument/2006/math" xmlns:v="urn:schemas-microsoft-com:vml" xmlns:wp14="http://schemas.microsoft.com/office/word/2010/wordprocessingDrawing" xmlns:wp="http://schemas.openxmlformats.org/drawingml/2006/wordprocessingDrawing" xmlns:w10="urn:schemas-microsoft-com:office:word" xmlns:w="http://schemas.openxmlformats.org/wordprocessingml/2006/main" xmlns:w14="http://schemas.microsoft.com/office/word/2010/wordml" xmlns:w15="http://schemas.microsoft.com/office/word/2012/wordml" xmlns:w16cex="http://schemas.microsoft.com/office/word/2018/wordml/cex" xmlns:w16cid="http://schemas.microsoft.com/office/word/2016/wordml/cid" xmlns:w16="http://schemas.microsoft.com/office/word/2018/wordml" xmlns:w16du="http://schemas.microsoft.com/office/word/2023/wordml/word16du" xmlns:w16sdtdh="http://schemas.microsoft.com/office/word/2020/wordml/sdtdatahash" xmlns:w16se="http://schemas.microsoft.com/office/word/2015/wordml/symex" xmlns:wpg="http://schemas.microsoft.com/office/word/2010/wordprocessingGroup" xmlns:wpi="http://schemas.microsoft.com/office/word/2010/wordprocessingInk" xmlns:wne="http://schemas.microsoft.com/office/word/2006/wordml" xmlns:wps="http://schemas.microsoft.com/office/word/2010/wordprocessingShape" mc:Ignorable="w14 w15 w16se w16cid w16 w16cex w16sdtdh w16du wp14">
+<w:ftr xmlns:wpc="http://schemas.microsoft.com/office/word/2010/wordprocessingCanvas" xmlns:cx="http://schemas.microsoft.com/office/drawing/2014/chartex" xmlns:cx1="http://schemas.microsoft.com/office/drawing/2015/9/8/chartex" xmlns:cx2="http://schemas.microsoft.com/office/drawing/2015/10/21/chartex" xmlns:cx3="http://schemas.microsoft.com/office/drawing/2016/5/9/chartex" xmlns:cx4="http://schemas.microsoft.com/office/drawing/2016/5/10/chartex" xmlns:cx5="http://schemas.microsoft.com/office/drawing/2016/5/11/chartex" xmlns:cx6="http://schemas.microsoft.com/office/drawing/2016/5/12/chartex" xmlns:cx7="http://schemas.microsoft.com/office/drawing/2016/5/13/chartex" xmlns:cx8="http://schemas.microsoft.com/office/drawing/2016/5/14/chartex" xmlns:mc="http://schemas.openxmlformats.org/markup-compatibility/2006" xmlns:aink="http://schemas.microsoft.com/office/drawing/2016/ink" xmlns:am3d="http://schemas.microsoft.com/office/drawing/2017/model3d" xmlns:o="urn:schemas-microsoft-com:office:office" xmlns:oel="http://schemas.microsoft.com/office/2019/extlst" xmlns:r="http://schemas.openxmlformats.org/officeDocument/2006/relationships" xmlns:m="http://schemas.openxmlformats.org/officeDocument/2006/math" xmlns:v="urn:schemas-microsoft-com:vml" xmlns:wp14="http://schemas.microsoft.com/office/word/2010/wordprocessingDrawing" xmlns:wp="http://schemas.openxmlformats.org/drawingml/2006/wordprocessingDrawing" xmlns:w10="urn:schemas-microsoft-com:office:word" xmlns:w="http://schemas.openxmlformats.org/wordprocessingml/2006/main" xmlns:w14="http://schemas.microsoft.com/office/word/2010/wordml" xmlns:w15="http://schemas.microsoft.com/office/word/2012/wordml" xmlns:w16cex="http://schemas.microsoft.com/office/word/2018/wordml/cex" xmlns:w16cid="http://schemas.microsoft.com/office/word/2016/wordml/cid" xmlns:w16="http://schemas.microsoft.com/office/word/2018/wordml" xmlns:w16du="http://schemas.microsoft.com/office/word/2023/wordml/word16du" xmlns:w16sdtdh="http://schemas.microsoft.com/office/word/2020/wordml/sdtdatahash" xmlns:w16sdtfl="http://schemas.microsoft.com/office/word/2024/wordml/sdtformatlock" xmlns:w16se="http://schemas.microsoft.com/office/word/2015/wordml/symex" xmlns:wpg="http://schemas.microsoft.com/office/word/2010/wordprocessingGroup" xmlns:wpi="http://schemas.microsoft.com/office/word/2010/wordprocessingInk" xmlns:wne="http://schemas.microsoft.com/office/word/2006/wordml" xmlns:wps="http://schemas.microsoft.com/office/word/2010/wordprocessingShape" mc:Ignorable="w14 w15 w16se w16cid w16 w16cex w16sdtdh w16sdtfl w16du wp14">
   <w:p>
     <w:pPr>
       <w:pStyle w:val="a7"/>
@@ -2056,7 +1738,7 @@
               <v:stroke joinstyle="miter"/>
               <v:path gradientshapeok="t" o:connecttype="rect"/>
             </v:shapetype>
-            <v:shape id="Text Box 29" o:spid="_x0000_s1031" type="#_x0000_t202" style="position:absolute;left:0;text-align:left;margin-left:275.05pt;margin-top:732.55pt;width:165.6pt;height:51.6pt;z-index:251667456;visibility:visible;mso-wrap-style:square;mso-width-percent:0;mso-height-percent:0;mso-wrap-distance-left:9pt;mso-wrap-distance-top:0;mso-wrap-distance-right:9pt;mso-wrap-distance-bottom:0;mso-position-horizontal:absolute;mso-position-horizontal-relative:text;mso-position-vertical:absolute;mso-position-vertical-relative:page;mso-width-percent:0;mso-height-percent:0;mso-width-relative:margin;mso-height-relative:margin;v-text-anchor:top" o:gfxdata="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" filled="f" stroked="f" strokeweight=".5pt">
+            <v:shape id="Text Box 29" o:spid="_x0000_s1030" type="#_x0000_t202" style="position:absolute;left:0;text-align:left;margin-left:275.05pt;margin-top:732.55pt;width:165.6pt;height:51.6pt;z-index:251667456;visibility:visible;mso-wrap-style:square;mso-width-percent:0;mso-height-percent:0;mso-wrap-distance-left:9pt;mso-wrap-distance-top:0;mso-wrap-distance-right:9pt;mso-wrap-distance-bottom:0;mso-position-horizontal:absolute;mso-position-horizontal-relative:text;mso-position-vertical:absolute;mso-position-vertical-relative:page;mso-width-percent:0;mso-height-percent:0;mso-width-relative:margin;mso-height-relative:margin;v-text-anchor:top" o:gfxdata="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" filled="f" stroked="f" strokeweight=".5pt">
               <v:textbox inset="0,0,0,0">
                 <w:txbxContent>
                   <w:p>
@@ -2352,7 +2034,7 @@
         </mc:Choice>
         <mc:Fallback>
           <w:pict>
-            <v:shape w14:anchorId="05643B9D" id="Text Box 21" o:spid="_x0000_s1032" type="#_x0000_t202" style="position:absolute;left:0;text-align:left;margin-left:-3.6pt;margin-top:734.55pt;width:163.8pt;height:35.1pt;z-index:251663360;visibility:visible;mso-wrap-style:square;mso-width-percent:0;mso-height-percent:0;mso-wrap-distance-left:9pt;mso-wrap-distance-top:0;mso-wrap-distance-right:9pt;mso-wrap-distance-bottom:0;mso-position-horizontal:absolute;mso-position-horizontal-relative:text;mso-position-vertical:absolute;mso-position-vertical-relative:page;mso-width-percent:0;mso-height-percent:0;mso-width-relative:margin;mso-height-relative:margin;v-text-anchor:top" o:gfxdata="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" filled="f" stroked="f" strokeweight=".5pt">
+            <v:shape w14:anchorId="05643B9D" id="Text Box 21" o:spid="_x0000_s1031" type="#_x0000_t202" style="position:absolute;left:0;text-align:left;margin-left:-3.6pt;margin-top:734.55pt;width:163.8pt;height:35.1pt;z-index:251663360;visibility:visible;mso-wrap-style:square;mso-width-percent:0;mso-height-percent:0;mso-wrap-distance-left:9pt;mso-wrap-distance-top:0;mso-wrap-distance-right:9pt;mso-wrap-distance-bottom:0;mso-position-horizontal:absolute;mso-position-horizontal-relative:text;mso-position-vertical:absolute;mso-position-vertical-relative:page;mso-width-percent:0;mso-height-percent:0;mso-width-relative:margin;mso-height-relative:margin;v-text-anchor:top" o:gfxdata="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" filled="f" stroked="f" strokeweight=".5pt">
               <v:textbox inset="0,0,0,0">
                 <w:txbxContent>
                   <w:p>
@@ -2802,7 +2484,7 @@
 </file>
 
 <file path=word/footnotes.xml><?xml version="1.0" encoding="utf-8"?>
-<w:footnotes xmlns:wpc="http://schemas.microsoft.com/office/word/2010/wordprocessingCanvas" xmlns:cx="http://schemas.microsoft.com/office/drawing/2014/chartex" xmlns:cx1="http://schemas.microsoft.com/office/drawing/2015/9/8/chartex" xmlns:cx2="http://schemas.microsoft.com/office/drawing/2015/10/21/chartex" xmlns:cx3="http://schemas.microsoft.com/office/drawing/2016/5/9/chartex" xmlns:cx4="http://schemas.microsoft.com/office/drawing/2016/5/10/chartex" xmlns:cx5="http://schemas.microsoft.com/office/drawing/2016/5/11/chartex" xmlns:cx6="http://schemas.microsoft.com/office/drawing/2016/5/12/chartex" xmlns:cx7="http://schemas.microsoft.com/office/drawing/2016/5/13/chartex" xmlns:cx8="http://schemas.microsoft.com/office/drawing/2016/5/14/chartex" xmlns:mc="http://schemas.openxmlformats.org/markup-compatibility/2006" xmlns:aink="http://schemas.microsoft.com/office/drawing/2016/ink" xmlns:am3d="http://schemas.microsoft.com/office/drawing/2017/model3d" xmlns:o="urn:schemas-microsoft-com:office:office" xmlns:oel="http://schemas.microsoft.com/office/2019/extlst" xmlns:r="http://schemas.openxmlformats.org/officeDocument/2006/relationships" xmlns:m="http://schemas.openxmlformats.org/officeDocument/2006/math" xmlns:v="urn:schemas-microsoft-com:vml" xmlns:wp14="http://schemas.microsoft.com/office/word/2010/wordprocessingDrawing" xmlns:wp="http://schemas.openxmlformats.org/drawingml/2006/wordprocessingDrawing" xmlns:w10="urn:schemas-microsoft-com:office:word" xmlns:w="http://schemas.openxmlformats.org/wordprocessingml/2006/main" xmlns:w14="http://schemas.microsoft.com/office/word/2010/wordml" xmlns:w15="http://schemas.microsoft.com/office/word/2012/wordml" xmlns:w16cex="http://schemas.microsoft.com/office/word/2018/wordml/cex" xmlns:w16cid="http://schemas.microsoft.com/office/word/2016/wordml/cid" xmlns:w16="http://schemas.microsoft.com/office/word/2018/wordml" xmlns:w16du="http://schemas.microsoft.com/office/word/2023/wordml/word16du" xmlns:w16sdtdh="http://schemas.microsoft.com/office/word/2020/wordml/sdtdatahash" xmlns:w16se="http://schemas.microsoft.com/office/word/2015/wordml/symex" xmlns:wpg="http://schemas.microsoft.com/office/word/2010/wordprocessingGroup" xmlns:wpi="http://schemas.microsoft.com/office/word/2010/wordprocessingInk" xmlns:wne="http://schemas.microsoft.com/office/word/2006/wordml" xmlns:wps="http://schemas.microsoft.com/office/word/2010/wordprocessingShape" mc:Ignorable="w14 w15 w16se w16cid w16 w16cex w16sdtdh w16du wp14">
+<w:footnotes xmlns:wpc="http://schemas.microsoft.com/office/word/2010/wordprocessingCanvas" xmlns:cx="http://schemas.microsoft.com/office/drawing/2014/chartex" xmlns:cx1="http://schemas.microsoft.com/office/drawing/2015/9/8/chartex" xmlns:cx2="http://schemas.microsoft.com/office/drawing/2015/10/21/chartex" xmlns:cx3="http://schemas.microsoft.com/office/drawing/2016/5/9/chartex" xmlns:cx4="http://schemas.microsoft.com/office/drawing/2016/5/10/chartex" xmlns:cx5="http://schemas.microsoft.com/office/drawing/2016/5/11/chartex" xmlns:cx6="http://schemas.microsoft.com/office/drawing/2016/5/12/chartex" xmlns:cx7="http://schemas.microsoft.com/office/drawing/2016/5/13/chartex" xmlns:cx8="http://schemas.microsoft.com/office/drawing/2016/5/14/chartex" xmlns:mc="http://schemas.openxmlformats.org/markup-compatibility/2006" xmlns:aink="http://schemas.microsoft.com/office/drawing/2016/ink" xmlns:am3d="http://schemas.microsoft.com/office/drawing/2017/model3d" xmlns:o="urn:schemas-microsoft-com:office:office" xmlns:oel="http://schemas.microsoft.com/office/2019/extlst" xmlns:r="http://schemas.openxmlformats.org/officeDocument/2006/relationships" xmlns:m="http://schemas.openxmlformats.org/officeDocument/2006/math" xmlns:v="urn:schemas-microsoft-com:vml" xmlns:wp14="http://schemas.microsoft.com/office/word/2010/wordprocessingDrawing" xmlns:wp="http://schemas.openxmlformats.org/drawingml/2006/wordprocessingDrawing" xmlns:w10="urn:schemas-microsoft-com:office:word" xmlns:w="http://schemas.openxmlformats.org/wordprocessingml/2006/main" xmlns:w14="http://schemas.microsoft.com/office/word/2010/wordml" xmlns:w15="http://schemas.microsoft.com/office/word/2012/wordml" xmlns:w16cex="http://schemas.microsoft.com/office/word/2018/wordml/cex" xmlns:w16cid="http://schemas.microsoft.com/office/word/2016/wordml/cid" xmlns:w16="http://schemas.microsoft.com/office/word/2018/wordml" xmlns:w16du="http://schemas.microsoft.com/office/word/2023/wordml/word16du" xmlns:w16sdtdh="http://schemas.microsoft.com/office/word/2020/wordml/sdtdatahash" xmlns:w16sdtfl="http://schemas.microsoft.com/office/word/2024/wordml/sdtformatlock" xmlns:w16se="http://schemas.microsoft.com/office/word/2015/wordml/symex" xmlns:wpg="http://schemas.microsoft.com/office/word/2010/wordprocessingGroup" xmlns:wpi="http://schemas.microsoft.com/office/word/2010/wordprocessingInk" xmlns:wne="http://schemas.microsoft.com/office/word/2006/wordml" xmlns:wps="http://schemas.microsoft.com/office/word/2010/wordprocessingShape" mc:Ignorable="w14 w15 w16se w16cid w16 w16cex w16sdtdh w16sdtfl w16du wp14">
   <w:footnote w:type="separator" w:id="-1">
     <w:p>
       <w:pPr>
@@ -2827,7 +2509,7 @@
 </file>
 
 <file path=word/styles.xml><?xml version="1.0" encoding="utf-8"?>
-<w:styles xmlns:mc="http://schemas.openxmlformats.org/markup-compatibility/2006" xmlns:r="http://schemas.openxmlformats.org/officeDocument/2006/relationships" xmlns:w="http://schemas.openxmlformats.org/wordprocessingml/2006/main" xmlns:w14="http://schemas.microsoft.com/office/word/2010/wordml" xmlns:w15="http://schemas.microsoft.com/office/word/2012/wordml" xmlns:w16cex="http://schemas.microsoft.com/office/word/2018/wordml/cex" xmlns:w16cid="http://schemas.microsoft.com/office/word/2016/wordml/cid" xmlns:w16="http://schemas.microsoft.com/office/word/2018/wordml" xmlns:w16du="http://schemas.microsoft.com/office/word/2023/wordml/word16du" xmlns:w16sdtdh="http://schemas.microsoft.com/office/word/2020/wordml/sdtdatahash" xmlns:w16se="http://schemas.microsoft.com/office/word/2015/wordml/symex" mc:Ignorable="w14 w15 w16se w16cid w16 w16cex w16sdtdh w16du">
+<w:styles xmlns:mc="http://schemas.openxmlformats.org/markup-compatibility/2006" xmlns:r="http://schemas.openxmlformats.org/officeDocument/2006/relationships" xmlns:w="http://schemas.openxmlformats.org/wordprocessingml/2006/main" xmlns:w14="http://schemas.microsoft.com/office/word/2010/wordml" xmlns:w15="http://schemas.microsoft.com/office/word/2012/wordml" xmlns:w16cex="http://schemas.microsoft.com/office/word/2018/wordml/cex" xmlns:w16cid="http://schemas.microsoft.com/office/word/2016/wordml/cid" xmlns:w16="http://schemas.microsoft.com/office/word/2018/wordml" xmlns:w16du="http://schemas.microsoft.com/office/word/2023/wordml/word16du" xmlns:w16sdtdh="http://schemas.microsoft.com/office/word/2020/wordml/sdtdatahash" xmlns:w16sdtfl="http://schemas.microsoft.com/office/word/2024/wordml/sdtformatlock" xmlns:w16se="http://schemas.microsoft.com/office/word/2015/wordml/symex" mc:Ignorable="w14 w15 w16se w16cid w16 w16cex w16sdtdh w16sdtfl w16du">
   <w:docDefaults>
     <w:rPrDefault>
       <w:rPr>
@@ -3363,6 +3045,16 @@
     <w:uiPriority w:val="99"/>
     <w:rsid w:val="00DB5351"/>
   </w:style>
+  <w:style w:type="character" w:styleId="a9">
+    <w:name w:val="Placeholder Text"/>
+    <w:basedOn w:val="a0"/>
+    <w:uiPriority w:val="99"/>
+    <w:semiHidden/>
+    <w:rsid w:val="001367CB"/>
+    <w:rPr>
+      <w:color w:val="666666"/>
+    </w:rPr>
+  </w:style>
 </w:styles>
 </file>
 
@@ -3677,6 +3369,23 @@
         </a:fontRef>
       </a:style>
     </a:lnDef>
+    <a:txDef>
+      <a:spPr>
+        <a:solidFill>
+          <a:schemeClr val="lt1"/>
+        </a:solidFill>
+        <a:ln w="6350">
+          <a:noFill/>
+        </a:ln>
+      </a:spPr>
+      <a:bodyPr rot="0" spcFirstLastPara="0" vertOverflow="clip" horzOverflow="clip" vert="horz" wrap="square" lIns="91440" tIns="45720" rIns="91440" bIns="45720" numCol="1" spcCol="0" rtlCol="1" fromWordArt="0" anchor="t" anchorCtr="0" forceAA="0" compatLnSpc="1">
+        <a:prstTxWarp prst="textNoShape">
+          <a:avLst/>
+        </a:prstTxWarp>
+        <a:noAutofit/>
+      </a:bodyPr>
+      <a:lstStyle/>
+    </a:txDef>
   </a:objectDefaults>
   <a:extraClrSchemeLst/>
   <a:extLst>

</xml_diff>

<commit_message>
fix the 0 problem and adjustment of patient data
</commit_message>
<xml_diff>
--- a/template/Clalit mushlam template.docx
+++ b/template/Clalit mushlam template.docx
@@ -637,7 +637,7 @@
           <w:noProof/>
         </w:rPr>
         <w:drawing>
-          <wp:anchor distT="0" distB="0" distL="114300" distR="114300" simplePos="0" relativeHeight="251703296" behindDoc="0" locked="0" layoutInCell="1" allowOverlap="1" wp14:anchorId="624C8B94" wp14:editId="385BF932">
+          <wp:anchor distT="0" distB="0" distL="114300" distR="114300" simplePos="0" relativeHeight="251703296" behindDoc="0" locked="0" layoutInCell="1" allowOverlap="1" wp14:anchorId="624C8B94" wp14:editId="79E7387E">
             <wp:simplePos x="0" y="0"/>
             <wp:positionH relativeFrom="column">
               <wp:posOffset>2904109</wp:posOffset>
@@ -1075,7 +1075,7 @@
                 <w:rtl/>
                 <w:lang w:bidi="he-IL"/>
               </w:rPr>
-              <w:t>‏01/04/25</w:t>
+              <w:t>‏20/04/25</w:t>
             </w:r>
             <w:r>
               <w:rPr>
@@ -1342,8 +1342,7 @@
         </w:tabs>
         <w:bidi/>
         <w:rPr>
-          <w:sz w:val="24"/>
-          <w:szCs w:val="24"/>
+          <w:rFonts w:hint="cs"/>
           <w:rtl/>
           <w:lang w:bidi="he-IL"/>
         </w:rPr>
@@ -1370,7 +1369,6 @@
         </w:tabs>
         <w:bidi/>
         <w:rPr>
-          <w:rFonts w:hint="cs"/>
           <w:rtl/>
           <w:lang w:bidi="he-IL"/>
         </w:rPr>
@@ -1395,7 +1393,6 @@
         </w:tabs>
         <w:bidi/>
         <w:rPr>
-          <w:rFonts w:hint="cs"/>
           <w:rtl/>
           <w:lang w:bidi="he-IL"/>
         </w:rPr>

</xml_diff>